<commit_message>
Añadiendo la documentación de SBT
</commit_message>
<xml_diff>
--- a/Documentación/SBT.docx
+++ b/Documentación/SBT.docx
@@ -39,7 +39,7 @@
                     <pic:cNvPicPr/>
                   </pic:nvPicPr>
                   <pic:blipFill>
-                    <a:blip r:embed="rId4">
+                    <a:blip r:embed="rId5">
                       <a:extLst>
                         <a:ext uri="{28A0092B-C50C-407E-A947-70E740481C1C}">
                           <a14:useLocalDpi xmlns:a14="http://schemas.microsoft.com/office/drawing/2010/main" val="0"/>
@@ -74,6 +74,136 @@
       </w:r>
     </w:p>
     <w:p/>
+    <w:p>
+      <w:r>
+        <w:t xml:space="preserve">SBT </w:t>
+      </w:r>
+      <w:r>
+        <w:t xml:space="preserve">es una herramienta de compilación de código abierto para proyectos Scala y Java, similar a Maven y Ant de Apache. </w:t>
+      </w:r>
+    </w:p>
+    <w:p>
+      <w:r>
+        <w:t xml:space="preserve">Sus características principales son: </w:t>
+      </w:r>
+    </w:p>
+    <w:p>
+      <w:pPr>
+        <w:pStyle w:val="Prrafodelista"/>
+        <w:numPr>
+          <w:ilvl w:val="0"/>
+          <w:numId w:val="1"/>
+        </w:numPr>
+      </w:pPr>
+      <w:r>
+        <w:t xml:space="preserve">Gestión de dependencias </w:t>
+      </w:r>
+    </w:p>
+    <w:p>
+      <w:pPr>
+        <w:pStyle w:val="Prrafodelista"/>
+        <w:numPr>
+          <w:ilvl w:val="0"/>
+          <w:numId w:val="1"/>
+        </w:numPr>
+      </w:pPr>
+      <w:r>
+        <w:t>Se requiere poca o ninguna configuración para proyectos simples</w:t>
+      </w:r>
+    </w:p>
+    <w:p>
+      <w:pPr>
+        <w:pStyle w:val="Prrafodelista"/>
+        <w:numPr>
+          <w:ilvl w:val="0"/>
+          <w:numId w:val="1"/>
+        </w:numPr>
+      </w:pPr>
+      <w:r>
+        <w:t>Compilación,</w:t>
+      </w:r>
+      <w:r>
+        <w:t xml:space="preserve"> </w:t>
+      </w:r>
+      <w:r>
+        <w:t xml:space="preserve">testeo </w:t>
+      </w:r>
+      <w:r>
+        <w:t>e implementación continuas.</w:t>
+      </w:r>
+    </w:p>
+    <w:p>
+      <w:pPr>
+        <w:pStyle w:val="Prrafodelista"/>
+        <w:numPr>
+          <w:ilvl w:val="0"/>
+          <w:numId w:val="1"/>
+        </w:numPr>
+      </w:pPr>
+      <w:r>
+        <w:t>Soporte de gestión de bibliotecas</w:t>
+      </w:r>
+    </w:p>
+    <w:p>
+      <w:pPr>
+        <w:pStyle w:val="Prrafodelista"/>
+        <w:numPr>
+          <w:ilvl w:val="0"/>
+          <w:numId w:val="1"/>
+        </w:numPr>
+      </w:pPr>
+      <w:r>
+        <w:t>A</w:t>
+      </w:r>
+      <w:r>
+        <w:t>dmite repositorios en formato Maven</w:t>
+      </w:r>
+    </w:p>
+    <w:p>
+      <w:pPr>
+        <w:pStyle w:val="Prrafodelista"/>
+        <w:numPr>
+          <w:ilvl w:val="0"/>
+          <w:numId w:val="1"/>
+        </w:numPr>
+      </w:pPr>
+      <w:r>
+        <w:t xml:space="preserve">Soporte nativo para compilar código Scala e integrarse con muchos frameworks de Scala. </w:t>
+      </w:r>
+    </w:p>
+    <w:p>
+      <w:pPr>
+        <w:pStyle w:val="Prrafodelista"/>
+        <w:numPr>
+          <w:ilvl w:val="0"/>
+          <w:numId w:val="1"/>
+        </w:numPr>
+      </w:pPr>
+      <w:r>
+        <w:t>Soporte para proyectos mixtos Java / Scala</w:t>
+      </w:r>
+      <w:r>
+        <w:t xml:space="preserve"> (</w:t>
+      </w:r>
+      <w:r>
+        <w:t>Requiere Java 1.8 o posterior</w:t>
+      </w:r>
+      <w:r>
+        <w:t>)</w:t>
+      </w:r>
+    </w:p>
+    <w:p>
+      <w:pPr>
+        <w:pStyle w:val="Prrafodelista"/>
+        <w:numPr>
+          <w:ilvl w:val="0"/>
+          <w:numId w:val="1"/>
+        </w:numPr>
+      </w:pPr>
+      <w:r>
+        <w:t>Ejecución de tareas en paralelo, incluida la ejecución de pruebas en paralelo</w:t>
+      </w:r>
+    </w:p>
     <w:p/>
     <w:sectPr>
       <w:pgSz w:w="11906" w:h="16838"/>
@@ -83,6 +213,127 @@
     </w:sectPr>
   </w:body>
 </w:document>
+</file>
+
+<file path=word/numbering.xml><?xml version="1.0" encoding="utf-8"?>
+<w:numbering xmlns:wpc="http://schemas.microsoft.com/office/word/2010/wordprocessingCanvas" xmlns:cx="http://schemas.microsoft.com/office/drawing/2014/chartex" xmlns:cx1="http://schemas.microsoft.com/office/drawing/2015/9/8/chartex" xmlns:cx2="http://schemas.microsoft.com/office/drawing/2015/10/21/chartex" xmlns:cx3="http://schemas.microsoft.com/office/drawing/2016/5/9/chartex" xmlns:cx4="http://schemas.microsoft.com/office/drawing/2016/5/10/chartex" xmlns:cx5="http://schemas.microsoft.com/office/drawing/2016/5/11/chartex" xmlns:cx6="http://schemas.microsoft.com/office/drawing/2016/5/12/chartex" xmlns:cx7="http://schemas.microsoft.com/office/drawing/2016/5/13/chartex" xmlns:cx8="http://schemas.microsoft.com/office/drawing/2016/5/14/chartex" xmlns:mc="http://schemas.openxmlformats.org/markup-compatibility/2006" xmlns:aink="http://schemas.microsoft.com/office/drawing/2016/ink" xmlns:am3d="http://schemas.microsoft.com/office/drawing/2017/model3d" xmlns:o="urn:schemas-microsoft-com:office:office" xmlns:r="http://schemas.openxmlformats.org/officeDocument/2006/relationships" xmlns:m="http://schemas.openxmlformats.org/officeDocument/2006/math" xmlns:v="urn:schemas-microsoft-com:vml" xmlns:wp14="http://schemas.microsoft.com/office/word/2010/wordprocessingDrawing" xmlns:wp="http://schemas.openxmlformats.org/drawingml/2006/wordprocessingDrawing" xmlns:w10="urn:schemas-microsoft-com:office:word" xmlns:w="http://schemas.openxmlformats.org/wordprocessingml/2006/main" xmlns:w14="http://schemas.microsoft.com/office/word/2010/wordml" xmlns:w15="http://schemas.microsoft.com/office/word/2012/wordml" xmlns:w16cex="http://schemas.microsoft.com/office/word/2018/wordml/cex" xmlns:w16cid="http://schemas.microsoft.com/office/word/2016/wordml/cid" xmlns:w16="http://schemas.microsoft.com/office/word/2018/wordml" xmlns:w16sdtdh="http://schemas.microsoft.com/office/word/2020/wordml/sdtdatahash" xmlns:w16se="http://schemas.microsoft.com/office/word/2015/wordml/symex" xmlns:wpg="http://schemas.microsoft.com/office/word/2010/wordprocessingGroup" xmlns:wpi="http://schemas.microsoft.com/office/word/2010/wordprocessingInk" xmlns:wne="http://schemas.microsoft.com/office/word/2006/wordml" xmlns:wps="http://schemas.microsoft.com/office/word/2010/wordprocessingShape" mc:Ignorable="w14 w15 w16se w16cid w16 w16cex w16sdtdh wp14">
+  <w:abstractNum w:abstractNumId="0" w15:restartNumberingAfterBreak="0">
+    <w:nsid w:val="33CA7AE4"/>
+    <w:multiLevelType w:val="hybridMultilevel"/>
+    <w:tmpl w:val="C1BA8AA0"/>
+    <w:lvl w:ilvl="0" w:tplc="0C0A0001">
+      <w:start w:val="1"/>
+      <w:numFmt w:val="bullet"/>
+      <w:lvlText w:val=""/>
+      <w:lvlJc w:val="left"/>
+      <w:pPr>
+        <w:ind w:left="720" w:hanging="360"/>
+      </w:pPr>
+      <w:rPr>
+        <w:rFonts w:ascii="Symbol" w:hAnsi="Symbol" w:hint="default"/>
+      </w:rPr>
+    </w:lvl>
+    <w:lvl w:ilvl="1" w:tplc="0C0A0003" w:tentative="1">
+      <w:start w:val="1"/>
+      <w:numFmt w:val="bullet"/>
+      <w:lvlText w:val="o"/>
+      <w:lvlJc w:val="left"/>
+      <w:pPr>
+        <w:ind w:left="1440" w:hanging="360"/>
+      </w:pPr>
+      <w:rPr>
+        <w:rFonts w:ascii="Courier New" w:hAnsi="Courier New" w:cs="Courier New" w:hint="default"/>
+      </w:rPr>
+    </w:lvl>
+    <w:lvl w:ilvl="2" w:tplc="0C0A0005" w:tentative="1">
+      <w:start w:val="1"/>
+      <w:numFmt w:val="bullet"/>
+      <w:lvlText w:val=""/>
+      <w:lvlJc w:val="left"/>
+      <w:pPr>
+        <w:ind w:left="2160" w:hanging="360"/>
+      </w:pPr>
+      <w:rPr>
+        <w:rFonts w:ascii="Wingdings" w:hAnsi="Wingdings" w:hint="default"/>
+      </w:rPr>
+    </w:lvl>
+    <w:lvl w:ilvl="3" w:tplc="0C0A0001" w:tentative="1">
+      <w:start w:val="1"/>
+      <w:numFmt w:val="bullet"/>
+      <w:lvlText w:val=""/>
+      <w:lvlJc w:val="left"/>
+      <w:pPr>
+        <w:ind w:left="2880" w:hanging="360"/>
+      </w:pPr>
+      <w:rPr>
+        <w:rFonts w:ascii="Symbol" w:hAnsi="Symbol" w:hint="default"/>
+      </w:rPr>
+    </w:lvl>
+    <w:lvl w:ilvl="4" w:tplc="0C0A0003" w:tentative="1">
+      <w:start w:val="1"/>
+      <w:numFmt w:val="bullet"/>
+      <w:lvlText w:val="o"/>
+      <w:lvlJc w:val="left"/>
+      <w:pPr>
+        <w:ind w:left="3600" w:hanging="360"/>
+      </w:pPr>
+      <w:rPr>
+        <w:rFonts w:ascii="Courier New" w:hAnsi="Courier New" w:cs="Courier New" w:hint="default"/>
+      </w:rPr>
+    </w:lvl>
+    <w:lvl w:ilvl="5" w:tplc="0C0A0005" w:tentative="1">
+      <w:start w:val="1"/>
+      <w:numFmt w:val="bullet"/>
+      <w:lvlText w:val=""/>
+      <w:lvlJc w:val="left"/>
+      <w:pPr>
+        <w:ind w:left="4320" w:hanging="360"/>
+      </w:pPr>
+      <w:rPr>
+        <w:rFonts w:ascii="Wingdings" w:hAnsi="Wingdings" w:hint="default"/>
+      </w:rPr>
+    </w:lvl>
+    <w:lvl w:ilvl="6" w:tplc="0C0A0001" w:tentative="1">
+      <w:start w:val="1"/>
+      <w:numFmt w:val="bullet"/>
+      <w:lvlText w:val=""/>
+      <w:lvlJc w:val="left"/>
+      <w:pPr>
+        <w:ind w:left="5040" w:hanging="360"/>
+      </w:pPr>
+      <w:rPr>
+        <w:rFonts w:ascii="Symbol" w:hAnsi="Symbol" w:hint="default"/>
+      </w:rPr>
+    </w:lvl>
+    <w:lvl w:ilvl="7" w:tplc="0C0A0003" w:tentative="1">
+      <w:start w:val="1"/>
+      <w:numFmt w:val="bullet"/>
+      <w:lvlText w:val="o"/>
+      <w:lvlJc w:val="left"/>
+      <w:pPr>
+        <w:ind w:left="5760" w:hanging="360"/>
+      </w:pPr>
+      <w:rPr>
+        <w:rFonts w:ascii="Courier New" w:hAnsi="Courier New" w:cs="Courier New" w:hint="default"/>
+      </w:rPr>
+    </w:lvl>
+    <w:lvl w:ilvl="8" w:tplc="0C0A0005" w:tentative="1">
+      <w:start w:val="1"/>
+      <w:numFmt w:val="bullet"/>
+      <w:lvlText w:val=""/>
+      <w:lvlJc w:val="left"/>
+      <w:pPr>
+        <w:ind w:left="6480" w:hanging="360"/>
+      </w:pPr>
+      <w:rPr>
+        <w:rFonts w:ascii="Wingdings" w:hAnsi="Wingdings" w:hint="default"/>
+      </w:rPr>
+    </w:lvl>
+  </w:abstractNum>
+  <w:num w:numId="1">
+    <w:abstractNumId w:val="0"/>
+  </w:num>
+</w:numbering>
 </file>
 
 <file path=word/styles.xml><?xml version="1.0" encoding="utf-8"?>
@@ -487,7 +738,6 @@
   <w:style w:type="character" w:default="1" w:styleId="Fuentedeprrafopredeter">
     <w:name w:val="Default Paragraph Font"/>
     <w:uiPriority w:val="1"/>
-    <w:semiHidden/>
     <w:unhideWhenUsed/>
   </w:style>
   <w:style w:type="table" w:default="1" w:styleId="Tablanormal">
@@ -510,6 +760,47 @@
     <w:uiPriority w:val="99"/>
     <w:semiHidden/>
     <w:unhideWhenUsed/>
+  </w:style>
+  <w:style w:type="paragraph" w:styleId="Prrafodelista">
+    <w:name w:val="List Paragraph"/>
+    <w:basedOn w:val="Normal"/>
+    <w:uiPriority w:val="34"/>
+    <w:qFormat/>
+    <w:rsid w:val="009158DF"/>
+    <w:pPr>
+      <w:ind w:left="720"/>
+      <w:contextualSpacing/>
+    </w:pPr>
+  </w:style>
+  <w:style w:type="paragraph" w:styleId="HTMLconformatoprevio">
+    <w:name w:val="HTML Preformatted"/>
+    <w:basedOn w:val="Normal"/>
+    <w:link w:val="HTMLconformatoprevioCar"/>
+    <w:uiPriority w:val="99"/>
+    <w:semiHidden/>
+    <w:unhideWhenUsed/>
+    <w:rsid w:val="00EC0E61"/>
+    <w:pPr>
+      <w:spacing w:after="0" w:line="240" w:lineRule="auto"/>
+    </w:pPr>
+    <w:rPr>
+      <w:rFonts w:ascii="Consolas" w:hAnsi="Consolas"/>
+      <w:sz w:val="20"/>
+      <w:szCs w:val="20"/>
+    </w:rPr>
+  </w:style>
+  <w:style w:type="character" w:customStyle="1" w:styleId="HTMLconformatoprevioCar">
+    <w:name w:val="HTML con formato previo Car"/>
+    <w:basedOn w:val="Fuentedeprrafopredeter"/>
+    <w:link w:val="HTMLconformatoprevio"/>
+    <w:uiPriority w:val="99"/>
+    <w:semiHidden/>
+    <w:rsid w:val="00EC0E61"/>
+    <w:rPr>
+      <w:rFonts w:ascii="Consolas" w:hAnsi="Consolas"/>
+      <w:sz w:val="20"/>
+      <w:szCs w:val="20"/>
+    </w:rPr>
   </w:style>
 </w:styles>
 </file>

</xml_diff>